<commit_message>
Add createdat back in
</commit_message>
<xml_diff>
--- a/public/data/_work-in-progress/the-abyss/the-abyss.docx
+++ b/public/data/_work-in-progress/the-abyss/the-abyss.docx
@@ -3413,33 +3413,42 @@
           <w:smallCaps w:val="0"/>
         </w:rPr>
       </w:pPr>
-      <w:r>
+    </w:p>
+    <w:p>
+      <w:pPr>
+        <w:pStyle w:val="ParagraphNormal"/>
+        <w:spacing w:before="200"/>
         <w:rPr>
           <w:rStyle w:val="Strong"/>
           <w:b w:val="0"/>
           <w:bCs w:val="0"/>
           <w:smallCaps w:val="0"/>
         </w:rPr>
-        <w:t xml:space="preserve">Contact with </w:t>
-      </w:r>
-      <w:r>
+      </w:pPr>
+    </w:p>
+    <w:p>
+      <w:pPr>
+        <w:pStyle w:val="ParagraphNormal"/>
+        <w:spacing w:before="200"/>
         <w:rPr>
           <w:rStyle w:val="Strong"/>
           <w:b w:val="0"/>
           <w:bCs w:val="0"/>
           <w:smallCaps w:val="0"/>
         </w:rPr>
-        <w:t xml:space="preserve">the </w:t>
-      </w:r>
-      <w:r>
+      </w:pPr>
+    </w:p>
+    <w:p>
+      <w:pPr>
+        <w:pStyle w:val="ParagraphNormal"/>
+        <w:spacing w:before="200"/>
         <w:rPr>
           <w:rStyle w:val="Strong"/>
           <w:b w:val="0"/>
           <w:bCs w:val="0"/>
           <w:smallCaps w:val="0"/>
         </w:rPr>
-        <w:t>Sparkwrights</w:t>
-      </w:r>
+      </w:pPr>
       <w:r>
         <w:rPr>
           <w:rStyle w:val="Strong"/>
@@ -3447,97 +3456,7 @@
           <w:bCs w:val="0"/>
           <w:smallCaps w:val="0"/>
         </w:rPr>
-        <w:t xml:space="preserve"> </w:t>
-      </w:r>
-      <w:r>
-        <w:rPr>
-          <w:rStyle w:val="Strong"/>
-          <w:b w:val="0"/>
-          <w:bCs w:val="0"/>
-          <w:smallCaps w:val="0"/>
-        </w:rPr>
-        <w:t xml:space="preserve">has </w:t>
-      </w:r>
-      <w:r>
-        <w:rPr>
-          <w:rStyle w:val="Strong"/>
-          <w:b w:val="0"/>
-          <w:bCs w:val="0"/>
-          <w:smallCaps w:val="0"/>
-        </w:rPr>
-        <w:t xml:space="preserve">opened </w:t>
-      </w:r>
-      <w:r>
-        <w:rPr>
-          <w:rStyle w:val="Strong"/>
-          <w:b w:val="0"/>
-          <w:bCs w:val="0"/>
-          <w:smallCaps w:val="0"/>
-        </w:rPr>
-        <w:t>limited trade</w:t>
-      </w:r>
-      <w:r>
-        <w:rPr>
-          <w:rStyle w:val="Strong"/>
-          <w:b w:val="0"/>
-          <w:bCs w:val="0"/>
-          <w:smallCaps w:val="0"/>
-        </w:rPr>
-        <w:t xml:space="preserve"> as </w:t>
-      </w:r>
-      <w:r>
-        <w:rPr>
-          <w:rStyle w:val="Strong"/>
-          <w:b w:val="0"/>
-          <w:bCs w:val="0"/>
-          <w:smallCaps w:val="0"/>
-        </w:rPr>
-        <w:t xml:space="preserve">adventure-seeking Sparkwrights pay </w:t>
-      </w:r>
-      <w:r>
-        <w:rPr>
-          <w:rStyle w:val="Strong"/>
-          <w:b w:val="0"/>
-          <w:bCs w:val="0"/>
-          <w:smallCaps w:val="0"/>
-        </w:rPr>
-        <w:t>for ancient technology with repair services</w:t>
-      </w:r>
-      <w:r>
-        <w:rPr>
-          <w:rStyle w:val="Strong"/>
-          <w:b w:val="0"/>
-          <w:bCs w:val="0"/>
-          <w:smallCaps w:val="0"/>
-        </w:rPr>
-        <w:t>, drugs,</w:t>
-      </w:r>
-      <w:r>
-        <w:rPr>
-          <w:rStyle w:val="Strong"/>
-          <w:b w:val="0"/>
-          <w:bCs w:val="0"/>
-          <w:smallCaps w:val="0"/>
-        </w:rPr>
-        <w:t xml:space="preserve"> and </w:t>
-      </w:r>
-      <w:r>
-        <w:rPr>
-          <w:rStyle w:val="Strong"/>
-          <w:b w:val="0"/>
-          <w:bCs w:val="0"/>
-          <w:smallCaps w:val="0"/>
-        </w:rPr>
-        <w:t xml:space="preserve">exotic </w:t>
-      </w:r>
-      <w:r>
-        <w:rPr>
-          <w:rStyle w:val="Strong"/>
-          <w:b w:val="0"/>
-          <w:bCs w:val="0"/>
-          <w:smallCaps w:val="0"/>
-        </w:rPr>
-        <w:t>food.</w:t>
+        <w:t>Contact with the Sparkwrights has opened limited trade as adventure-seeking Sparkwrights pay for ancient technology with repair services, drugs, and exotic food.</w:t>
       </w:r>
     </w:p>
     <w:p>

</xml_diff>